<commit_message>
feat/gifs e versão final do texto
</commit_message>
<xml_diff>
--- a/custom-reference.docx
+++ b/custom-reference.docx
@@ -4,7 +4,9 @@
   <w:body>
     <w:p>
       <w:pPr>
-        <w:pStyle w:val="Title"/>
+        <w:pStyle w:val="Anotao"/>
+        <w:spacing w:lineRule="auto" w:line="240" w:before="56" w:after="0"/>
+        <w:ind w:hanging="0" w:left="907" w:right="57"/>
         <w:rPr/>
       </w:pPr>
       <w:r>
@@ -335,6 +337,7 @@
             <w:pPr>
               <w:pStyle w:val="Compact"/>
               <w:widowControl/>
+              <w:suppressAutoHyphens w:val="true"/>
               <w:spacing w:before="36" w:after="36"/>
               <w:jc w:val="left"/>
               <w:rPr>
@@ -363,7 +366,7 @@
                 <w:szCs w:val="24"/>
                 <w:lang w:val="en-US" w:eastAsia="en-US" w:bidi="ar-SA"/>
               </w:rPr>
-              <w:t xml:space="preserve">Table </w:t>
+              <w:t>Table</w:t>
             </w:r>
           </w:p>
         </w:tc>
@@ -379,6 +382,7 @@
             <w:pPr>
               <w:pStyle w:val="Compact"/>
               <w:widowControl/>
+              <w:suppressAutoHyphens w:val="true"/>
               <w:spacing w:before="36" w:after="36"/>
               <w:jc w:val="left"/>
               <w:rPr>
@@ -407,7 +411,7 @@
                 <w:szCs w:val="24"/>
                 <w:lang w:val="en-US" w:eastAsia="en-US" w:bidi="ar-SA"/>
               </w:rPr>
-              <w:t xml:space="preserve">Table </w:t>
+              <w:t>Table</w:t>
             </w:r>
           </w:p>
         </w:tc>
@@ -423,6 +427,7 @@
             <w:pPr>
               <w:pStyle w:val="Compact"/>
               <w:widowControl/>
+              <w:suppressAutoHyphens w:val="true"/>
               <w:spacing w:before="36" w:after="36"/>
               <w:jc w:val="left"/>
               <w:rPr>
@@ -451,7 +456,7 @@
                 <w:szCs w:val="24"/>
                 <w:lang w:val="en-US" w:eastAsia="en-US" w:bidi="ar-SA"/>
               </w:rPr>
-              <w:t xml:space="preserve">1 </w:t>
+              <w:t>1</w:t>
             </w:r>
           </w:p>
         </w:tc>
@@ -464,6 +469,7 @@
             <w:pPr>
               <w:pStyle w:val="Compact"/>
               <w:widowControl/>
+              <w:suppressAutoHyphens w:val="true"/>
               <w:spacing w:before="36" w:after="36"/>
               <w:jc w:val="left"/>
               <w:rPr>
@@ -492,7 +498,7 @@
                 <w:szCs w:val="24"/>
                 <w:lang w:val="en-US" w:eastAsia="en-US" w:bidi="ar-SA"/>
               </w:rPr>
-              <w:t xml:space="preserve">2 </w:t>
+              <w:t>2</w:t>
             </w:r>
           </w:p>
         </w:tc>
@@ -650,6 +656,7 @@
     <w:qFormat/>
     <w:pPr>
       <w:widowControl/>
+      <w:suppressAutoHyphens w:val="true"/>
       <w:bidi w:val="0"/>
       <w:spacing w:before="0" w:after="200"/>
       <w:jc w:val="left"/>
@@ -1037,7 +1044,13 @@
   </w:style>
   <w:style w:type="character" w:styleId="Caracteresdenotaderodap">
     <w:name w:val="Caracteres de nota de rodapé"/>
-    <w:basedOn w:val="BodyTextChar"/>
+    <w:qFormat/>
+    <w:rPr>
+      <w:vertAlign w:val="superscript"/>
+    </w:rPr>
+  </w:style>
+  <w:style w:type="character" w:styleId="Caracteresdenotaderodapuser">
+    <w:name w:val="Caracteres de nota de rodapé (user)"/>
     <w:qFormat/>
     <w:rPr>
       <w:vertAlign w:val="superscript"/>
@@ -1056,16 +1069,23 @@
       <w:color w:themeColor="accent1" w:val="4F81BD"/>
     </w:rPr>
   </w:style>
+  <w:style w:type="character" w:styleId="Caracteresdenotadefimuser">
+    <w:name w:val="Caracteres de nota de fim (user)"/>
+    <w:qFormat/>
+    <w:rPr>
+      <w:vertAlign w:val="superscript"/>
+    </w:rPr>
+  </w:style>
+  <w:style w:type="character" w:styleId="Caracteresdenotadefim">
+    <w:name w:val="Caracteres de nota de fim"/>
+    <w:qFormat/>
+    <w:rPr/>
+  </w:style>
   <w:style w:type="character" w:styleId="EndnoteReference">
     <w:name w:val="endnote reference"/>
     <w:rPr>
       <w:vertAlign w:val="superscript"/>
     </w:rPr>
-  </w:style>
-  <w:style w:type="character" w:styleId="Caracteresdenotadefim">
-    <w:name w:val="Caracteres de nota de fim"/>
-    <w:qFormat/>
-    <w:rPr/>
   </w:style>
   <w:style w:type="paragraph" w:styleId="Ttulo">
     <w:name w:val="Título"/>
@@ -1123,6 +1143,32 @@
       <w:rFonts w:cs="Lucida Sans"/>
     </w:rPr>
   </w:style>
+  <w:style w:type="paragraph" w:styleId="Ttulouser">
+    <w:name w:val="Título (user)"/>
+    <w:basedOn w:val="Normal"/>
+    <w:next w:val="BodyText"/>
+    <w:qFormat/>
+    <w:pPr>
+      <w:keepNext w:val="true"/>
+      <w:spacing w:before="240" w:after="120"/>
+    </w:pPr>
+    <w:rPr>
+      <w:rFonts w:ascii="Liberation Sans" w:hAnsi="Liberation Sans" w:eastAsia="Microsoft YaHei" w:cs="Lucida Sans"/>
+      <w:sz w:val="28"/>
+      <w:szCs w:val="28"/>
+    </w:rPr>
+  </w:style>
+  <w:style w:type="paragraph" w:styleId="ndiceuser">
+    <w:name w:val="Índice (user)"/>
+    <w:basedOn w:val="Normal"/>
+    <w:qFormat/>
+    <w:pPr>
+      <w:suppressLineNumbers/>
+    </w:pPr>
+    <w:rPr>
+      <w:rFonts w:cs="Lucida Sans"/>
+    </w:rPr>
+  </w:style>
   <w:style w:type="paragraph" w:styleId="FirstParagraph" w:customStyle="1">
     <w:name w:val="First Paragraph"/>
     <w:basedOn w:val="BodyText"/>
@@ -1311,7 +1357,9 @@
     <w:name w:val="Image Caption"/>
     <w:basedOn w:val="Caption"/>
     <w:qFormat/>
-    <w:pPr/>
+    <w:pPr>
+      <w:ind w:left="907" w:right="1077"/>
+    </w:pPr>
     <w:rPr/>
   </w:style>
   <w:style w:type="paragraph" w:styleId="Figura" w:customStyle="1">
@@ -1360,7 +1408,7 @@
     <w:qFormat/>
     <w:pPr>
       <w:spacing w:lineRule="auto" w:line="240" w:before="56" w:after="0"/>
-      <w:ind w:hanging="0" w:left="57" w:right="57"/>
+      <w:ind w:hanging="0" w:left="907" w:right="57"/>
     </w:pPr>
     <w:rPr>
       <w:color w:val="auto"/>

</xml_diff>